<commit_message>
removed header from template
</commit_message>
<xml_diff>
--- a/Code/KnitTemplate.docx
+++ b/Code/KnitTemplate.docx
@@ -337,12 +337,9 @@
       <w:bookmarkEnd w:id="1"/>
     </w:p>
     <w:sectPr>
-      <w:headerReference w:type="even" r:id="rId10"/>
-      <w:headerReference w:type="default" r:id="rId11"/>
-      <w:footerReference w:type="even" r:id="rId12"/>
-      <w:footerReference w:type="default" r:id="rId13"/>
-      <w:headerReference w:type="first" r:id="rId14"/>
-      <w:footerReference w:type="first" r:id="rId15"/>
+      <w:headerReference w:type="default" r:id="rId10"/>
+      <w:footerReference w:type="even" r:id="rId11"/>
+      <w:footerReference w:type="default" r:id="rId12"/>
       <w:pgSz w:w="12240" w:h="15840"/>
       <w:pgMar w:top="1440" w:right="1440" w:bottom="1440" w:left="1440" w:header="720" w:footer="720" w:gutter="0"/>
       <w:lnNumType w:countBy="1" w:restart="continuous"/>
@@ -505,16 +502,6 @@
 </w:ftr>
 </file>
 
-<file path=word/footer3.xml><?xml version="1.0" encoding="utf-8"?>
-<w:ftr xmlns:wpc="http://schemas.microsoft.com/office/word/2010/wordprocessingCanvas" xmlns:cx="http://schemas.microsoft.com/office/drawing/2014/chartex" xmlns:cx1="http://schemas.microsoft.com/office/drawing/2015/9/8/chartex" xmlns:cx2="http://schemas.microsoft.com/office/drawing/2015/10/21/chartex" xmlns:cx3="http://schemas.microsoft.com/office/drawing/2016/5/9/chartex" xmlns:cx4="http://schemas.microsoft.com/office/drawing/2016/5/10/chartex" xmlns:cx5="http://schemas.microsoft.com/office/drawing/2016/5/11/chartex" xmlns:cx6="http://schemas.microsoft.com/office/drawing/2016/5/12/chartex" xmlns:cx7="http://schemas.microsoft.com/office/drawing/2016/5/13/chartex" xmlns:cx8="http://schemas.microsoft.com/office/drawing/2016/5/14/chartex" xmlns:mc="http://schemas.openxmlformats.org/markup-compatibility/2006" xmlns:aink="http://schemas.microsoft.com/office/drawing/2016/ink" xmlns:am3d="http://schemas.microsoft.com/office/drawing/2017/model3d" xmlns:o="urn:schemas-microsoft-com:office:office" xmlns:r="http://schemas.openxmlformats.org/officeDocument/2006/relationships" xmlns:m="http://schemas.openxmlformats.org/officeDocument/2006/math" xmlns:v="urn:schemas-microsoft-com:vml" xmlns:wp14="http://schemas.microsoft.com/office/word/2010/wordprocessingDrawing" xmlns:wp="http://schemas.openxmlformats.org/drawingml/2006/wordprocessingDrawing" xmlns:w10="urn:schemas-microsoft-com:office:word" xmlns:w="http://schemas.openxmlformats.org/wordprocessingml/2006/main" xmlns:w14="http://schemas.microsoft.com/office/word/2010/wordml" xmlns:w15="http://schemas.microsoft.com/office/word/2012/wordml" xmlns:w16cex="http://schemas.microsoft.com/office/word/2018/wordml/cex" xmlns:w16cid="http://schemas.microsoft.com/office/word/2016/wordml/cid" xmlns:w16="http://schemas.microsoft.com/office/word/2018/wordml" xmlns:w16sdtdh="http://schemas.microsoft.com/office/word/2020/wordml/sdtdatahash" xmlns:w16se="http://schemas.microsoft.com/office/word/2015/wordml/symex" xmlns:wpg="http://schemas.microsoft.com/office/word/2010/wordprocessingGroup" xmlns:wpi="http://schemas.microsoft.com/office/word/2010/wordprocessingInk" xmlns:wne="http://schemas.microsoft.com/office/word/2006/wordml" xmlns:wps="http://schemas.microsoft.com/office/word/2010/wordprocessingShape" mc:Ignorable="w14 w15 w16se w16cid w16 w16cex w16sdtdh wp14">
-  <w:p>
-    <w:pPr>
-      <w:pStyle w:val="Footer"/>
-    </w:pPr>
-  </w:p>
-</w:ftr>
-</file>
-
 <file path=word/footnotes.xml><?xml version="1.0" encoding="utf-8"?>
 <w:footnotes xmlns:wpc="http://schemas.microsoft.com/office/word/2010/wordprocessingCanvas" xmlns:cx="http://schemas.microsoft.com/office/drawing/2014/chartex" xmlns:cx1="http://schemas.microsoft.com/office/drawing/2015/9/8/chartex" xmlns:cx2="http://schemas.microsoft.com/office/drawing/2015/10/21/chartex" xmlns:cx3="http://schemas.microsoft.com/office/drawing/2016/5/9/chartex" xmlns:cx4="http://schemas.microsoft.com/office/drawing/2016/5/10/chartex" xmlns:cx5="http://schemas.microsoft.com/office/drawing/2016/5/11/chartex" xmlns:cx6="http://schemas.microsoft.com/office/drawing/2016/5/12/chartex" xmlns:cx7="http://schemas.microsoft.com/office/drawing/2016/5/13/chartex" xmlns:cx8="http://schemas.microsoft.com/office/drawing/2016/5/14/chartex" xmlns:mc="http://schemas.openxmlformats.org/markup-compatibility/2006" xmlns:aink="http://schemas.microsoft.com/office/drawing/2016/ink" xmlns:am3d="http://schemas.microsoft.com/office/drawing/2017/model3d" xmlns:o="urn:schemas-microsoft-com:office:office" xmlns:r="http://schemas.openxmlformats.org/officeDocument/2006/relationships" xmlns:m="http://schemas.openxmlformats.org/officeDocument/2006/math" xmlns:v="urn:schemas-microsoft-com:vml" xmlns:wp14="http://schemas.microsoft.com/office/word/2010/wordprocessingDrawing" xmlns:wp="http://schemas.openxmlformats.org/drawingml/2006/wordprocessingDrawing" xmlns:w10="urn:schemas-microsoft-com:office:word" xmlns:w="http://schemas.openxmlformats.org/wordprocessingml/2006/main" xmlns:w14="http://schemas.microsoft.com/office/word/2010/wordml" xmlns:w15="http://schemas.microsoft.com/office/word/2012/wordml" xmlns:w16cex="http://schemas.microsoft.com/office/word/2018/wordml/cex" xmlns:w16cid="http://schemas.microsoft.com/office/word/2016/wordml/cid" xmlns:w16="http://schemas.microsoft.com/office/word/2018/wordml" xmlns:w16sdtdh="http://schemas.microsoft.com/office/word/2020/wordml/sdtdatahash" xmlns:w16se="http://schemas.microsoft.com/office/word/2015/wordml/symex" xmlns:wpg="http://schemas.microsoft.com/office/word/2010/wordprocessingGroup" xmlns:wpi="http://schemas.microsoft.com/office/word/2010/wordprocessingInk" xmlns:wne="http://schemas.microsoft.com/office/word/2006/wordml" xmlns:wps="http://schemas.microsoft.com/office/word/2010/wordprocessingShape" mc:Ignorable="w14 w15 w16se w16cid w16 w16cex w16sdtdh wp14">
   <w:footnote w:type="separator" w:id="-1">
@@ -535,40 +522,6 @@
 </file>
 
 <file path=word/header1.xml><?xml version="1.0" encoding="utf-8"?>
-<w:hdr xmlns:wpc="http://schemas.microsoft.com/office/word/2010/wordprocessingCanvas" xmlns:cx="http://schemas.microsoft.com/office/drawing/2014/chartex" xmlns:cx1="http://schemas.microsoft.com/office/drawing/2015/9/8/chartex" xmlns:cx2="http://schemas.microsoft.com/office/drawing/2015/10/21/chartex" xmlns:cx3="http://schemas.microsoft.com/office/drawing/2016/5/9/chartex" xmlns:cx4="http://schemas.microsoft.com/office/drawing/2016/5/10/chartex" xmlns:cx5="http://schemas.microsoft.com/office/drawing/2016/5/11/chartex" xmlns:cx6="http://schemas.microsoft.com/office/drawing/2016/5/12/chartex" xmlns:cx7="http://schemas.microsoft.com/office/drawing/2016/5/13/chartex" xmlns:cx8="http://schemas.microsoft.com/office/drawing/2016/5/14/chartex" xmlns:mc="http://schemas.openxmlformats.org/markup-compatibility/2006" xmlns:aink="http://schemas.microsoft.com/office/drawing/2016/ink" xmlns:am3d="http://schemas.microsoft.com/office/drawing/2017/model3d" xmlns:o="urn:schemas-microsoft-com:office:office" xmlns:r="http://schemas.openxmlformats.org/officeDocument/2006/relationships" xmlns:m="http://schemas.openxmlformats.org/officeDocument/2006/math" xmlns:v="urn:schemas-microsoft-com:vml" xmlns:wp14="http://schemas.microsoft.com/office/word/2010/wordprocessingDrawing" xmlns:wp="http://schemas.openxmlformats.org/drawingml/2006/wordprocessingDrawing" xmlns:w10="urn:schemas-microsoft-com:office:word" xmlns:w="http://schemas.openxmlformats.org/wordprocessingml/2006/main" xmlns:w14="http://schemas.microsoft.com/office/word/2010/wordml" xmlns:w15="http://schemas.microsoft.com/office/word/2012/wordml" xmlns:w16cex="http://schemas.microsoft.com/office/word/2018/wordml/cex" xmlns:w16cid="http://schemas.microsoft.com/office/word/2016/wordml/cid" xmlns:w16="http://schemas.microsoft.com/office/word/2018/wordml" xmlns:w16sdtdh="http://schemas.microsoft.com/office/word/2020/wordml/sdtdatahash" xmlns:w16se="http://schemas.microsoft.com/office/word/2015/wordml/symex" xmlns:wpg="http://schemas.microsoft.com/office/word/2010/wordprocessingGroup" xmlns:wpi="http://schemas.microsoft.com/office/word/2010/wordprocessingInk" xmlns:wne="http://schemas.microsoft.com/office/word/2006/wordml" xmlns:wps="http://schemas.microsoft.com/office/word/2010/wordprocessingShape" mc:Ignorable="w14 w15 w16se w16cid w16 w16cex w16sdtdh wp14">
-  <w:p>
-    <w:pPr>
-      <w:pStyle w:val="Header"/>
-    </w:pPr>
-  </w:p>
-</w:hdr>
-</file>
-
-<file path=word/header2.xml><?xml version="1.0" encoding="utf-8"?>
-<w:hdr xmlns:wpc="http://schemas.microsoft.com/office/word/2010/wordprocessingCanvas" xmlns:cx="http://schemas.microsoft.com/office/drawing/2014/chartex" xmlns:cx1="http://schemas.microsoft.com/office/drawing/2015/9/8/chartex" xmlns:cx2="http://schemas.microsoft.com/office/drawing/2015/10/21/chartex" xmlns:cx3="http://schemas.microsoft.com/office/drawing/2016/5/9/chartex" xmlns:cx4="http://schemas.microsoft.com/office/drawing/2016/5/10/chartex" xmlns:cx5="http://schemas.microsoft.com/office/drawing/2016/5/11/chartex" xmlns:cx6="http://schemas.microsoft.com/office/drawing/2016/5/12/chartex" xmlns:cx7="http://schemas.microsoft.com/office/drawing/2016/5/13/chartex" xmlns:cx8="http://schemas.microsoft.com/office/drawing/2016/5/14/chartex" xmlns:mc="http://schemas.openxmlformats.org/markup-compatibility/2006" xmlns:aink="http://schemas.microsoft.com/office/drawing/2016/ink" xmlns:am3d="http://schemas.microsoft.com/office/drawing/2017/model3d" xmlns:o="urn:schemas-microsoft-com:office:office" xmlns:r="http://schemas.openxmlformats.org/officeDocument/2006/relationships" xmlns:m="http://schemas.openxmlformats.org/officeDocument/2006/math" xmlns:v="urn:schemas-microsoft-com:vml" xmlns:wp14="http://schemas.microsoft.com/office/word/2010/wordprocessingDrawing" xmlns:wp="http://schemas.openxmlformats.org/drawingml/2006/wordprocessingDrawing" xmlns:w10="urn:schemas-microsoft-com:office:word" xmlns:w="http://schemas.openxmlformats.org/wordprocessingml/2006/main" xmlns:w14="http://schemas.microsoft.com/office/word/2010/wordml" xmlns:w15="http://schemas.microsoft.com/office/word/2012/wordml" xmlns:w16cex="http://schemas.microsoft.com/office/word/2018/wordml/cex" xmlns:w16cid="http://schemas.microsoft.com/office/word/2016/wordml/cid" xmlns:w16="http://schemas.microsoft.com/office/word/2018/wordml" xmlns:w16sdtdh="http://schemas.microsoft.com/office/word/2020/wordml/sdtdatahash" xmlns:w16se="http://schemas.microsoft.com/office/word/2015/wordml/symex" xmlns:wpg="http://schemas.microsoft.com/office/word/2010/wordprocessingGroup" xmlns:wpi="http://schemas.microsoft.com/office/word/2010/wordprocessingInk" xmlns:wne="http://schemas.microsoft.com/office/word/2006/wordml" xmlns:wps="http://schemas.microsoft.com/office/word/2010/wordprocessingShape" mc:Ignorable="w14 w15 w16se w16cid w16 w16cex w16sdtdh wp14">
-  <w:p>
-    <w:pPr>
-      <w:pStyle w:val="Header"/>
-    </w:pPr>
-    <w:r>
-      <w:t xml:space="preserve">Mireille Savoie </w:t>
-    </w:r>
-    <w:r>
-      <w:t>T</w:t>
-    </w:r>
-    <w:r>
-      <w:t>hesis 2023</w:t>
-    </w:r>
-  </w:p>
-  <w:p>
-    <w:pPr>
-      <w:pStyle w:val="Header"/>
-    </w:pPr>
-  </w:p>
-</w:hdr>
-</file>
-
-<file path=word/header3.xml><?xml version="1.0" encoding="utf-8"?>
 <w:hdr xmlns:wpc="http://schemas.microsoft.com/office/word/2010/wordprocessingCanvas" xmlns:cx="http://schemas.microsoft.com/office/drawing/2014/chartex" xmlns:cx1="http://schemas.microsoft.com/office/drawing/2015/9/8/chartex" xmlns:cx2="http://schemas.microsoft.com/office/drawing/2015/10/21/chartex" xmlns:cx3="http://schemas.microsoft.com/office/drawing/2016/5/9/chartex" xmlns:cx4="http://schemas.microsoft.com/office/drawing/2016/5/10/chartex" xmlns:cx5="http://schemas.microsoft.com/office/drawing/2016/5/11/chartex" xmlns:cx6="http://schemas.microsoft.com/office/drawing/2016/5/12/chartex" xmlns:cx7="http://schemas.microsoft.com/office/drawing/2016/5/13/chartex" xmlns:cx8="http://schemas.microsoft.com/office/drawing/2016/5/14/chartex" xmlns:mc="http://schemas.openxmlformats.org/markup-compatibility/2006" xmlns:aink="http://schemas.microsoft.com/office/drawing/2016/ink" xmlns:am3d="http://schemas.microsoft.com/office/drawing/2017/model3d" xmlns:o="urn:schemas-microsoft-com:office:office" xmlns:r="http://schemas.openxmlformats.org/officeDocument/2006/relationships" xmlns:m="http://schemas.openxmlformats.org/officeDocument/2006/math" xmlns:v="urn:schemas-microsoft-com:vml" xmlns:wp14="http://schemas.microsoft.com/office/word/2010/wordprocessingDrawing" xmlns:wp="http://schemas.openxmlformats.org/drawingml/2006/wordprocessingDrawing" xmlns:w10="urn:schemas-microsoft-com:office:word" xmlns:w="http://schemas.openxmlformats.org/wordprocessingml/2006/main" xmlns:w14="http://schemas.microsoft.com/office/word/2010/wordml" xmlns:w15="http://schemas.microsoft.com/office/word/2012/wordml" xmlns:w16cex="http://schemas.microsoft.com/office/word/2018/wordml/cex" xmlns:w16cid="http://schemas.microsoft.com/office/word/2016/wordml/cid" xmlns:w16="http://schemas.microsoft.com/office/word/2018/wordml" xmlns:w16sdtdh="http://schemas.microsoft.com/office/word/2020/wordml/sdtdatahash" xmlns:w16se="http://schemas.microsoft.com/office/word/2015/wordml/symex" xmlns:wpg="http://schemas.microsoft.com/office/word/2010/wordprocessingGroup" xmlns:wpi="http://schemas.microsoft.com/office/word/2010/wordprocessingInk" xmlns:wne="http://schemas.microsoft.com/office/word/2006/wordml" xmlns:wps="http://schemas.microsoft.com/office/word/2010/wordprocessingShape" mc:Ignorable="w14 w15 w16se w16cid w16 w16cex w16sdtdh wp14">
   <w:p>
     <w:pPr>

</xml_diff>

<commit_message>
Removed date from knit template to WORD
</commit_message>
<xml_diff>
--- a/Code/KnitTemplate.docx
+++ b/Code/KnitTemplate.docx
@@ -8,11 +8,9 @@
         <w:spacing w:line="480" w:lineRule="auto"/>
         <w:jc w:val="both"/>
       </w:pPr>
-      <w:proofErr w:type="spellStart"/>
       <w:r>
         <w:t>KnitTemplate</w:t>
       </w:r>
-      <w:proofErr w:type="spellEnd"/>
     </w:p>
     <w:p>
       <w:pPr>
@@ -28,16 +26,6 @@
           <w:vertAlign w:val="superscript"/>
         </w:rPr>
         <w:t>1</w:t>
-      </w:r>
-    </w:p>
-    <w:p>
-      <w:pPr>
-        <w:pStyle w:val="Date"/>
-        <w:spacing w:line="480" w:lineRule="auto"/>
-        <w:jc w:val="both"/>
-      </w:pPr>
-      <w:r>
-        <w:t>2022-02-03</w:t>
       </w:r>
     </w:p>
     <w:p>
@@ -125,15 +113,7 @@
         <w:t>Knit</w:t>
       </w:r>
       <w:r>
-        <w:t xml:space="preserve"> </w:t>
-      </w:r>
-      <w:proofErr w:type="gramStart"/>
-      <w:r>
-        <w:t>button</w:t>
-      </w:r>
-      <w:proofErr w:type="gramEnd"/>
-      <w:r>
-        <w:t xml:space="preserve"> a document will be generated that includes both content as well as the output of any embedded R code chunks within the document. You can embed an R code chunk like this:</w:t>
+        <w:t xml:space="preserve"> button a document will be generated that includes both content as well as the output of any embedded R code chunks within the document. You can embed an R code chunk like this:</w:t>
       </w:r>
     </w:p>
     <w:p>
@@ -165,21 +145,7 @@
         <w:rPr>
           <w:rStyle w:val="VerbatimChar"/>
         </w:rPr>
-        <w:t xml:space="preserve">##      speed           </w:t>
-      </w:r>
-      <w:proofErr w:type="spellStart"/>
-      <w:r>
-        <w:rPr>
-          <w:rStyle w:val="VerbatimChar"/>
-        </w:rPr>
-        <w:t>dist</w:t>
-      </w:r>
-      <w:proofErr w:type="spellEnd"/>
-      <w:r>
-        <w:rPr>
-          <w:rStyle w:val="VerbatimChar"/>
-        </w:rPr>
-        <w:t xml:space="preserve">       </w:t>
+        <w:t xml:space="preserve">##      speed           dist       </w:t>
       </w:r>
       <w:r>
         <w:br/>

</xml_diff>

<commit_message>
Changed template to remove italized fig and table captions
</commit_message>
<xml_diff>
--- a/Code/KnitTemplate.docx
+++ b/Code/KnitTemplate.docx
@@ -44,7 +44,6 @@
       <w:pPr>
         <w:pStyle w:val="FirstParagraph"/>
         <w:ind w:firstLine="0"/>
-        <w:jc w:val="both"/>
       </w:pPr>
       <w:r>
         <w:rPr>
@@ -77,7 +76,6 @@
     <w:p>
       <w:pPr>
         <w:pStyle w:val="FirstParagraph"/>
-        <w:jc w:val="both"/>
       </w:pPr>
       <w:r>
         <w:t xml:space="preserve">This is an R Markdown </w:t>
@@ -103,7 +101,6 @@
     <w:p>
       <w:pPr>
         <w:pStyle w:val="BodyText"/>
-        <w:jc w:val="both"/>
       </w:pPr>
       <w:r>
         <w:t xml:space="preserve">When you click the </w:t>
@@ -250,7 +247,6 @@
     <w:p>
       <w:pPr>
         <w:pStyle w:val="FirstParagraph"/>
-        <w:jc w:val="both"/>
       </w:pPr>
       <w:r>
         <w:t>You can also embed plots, for example:</w:t>
@@ -259,7 +255,7 @@
     <w:p>
       <w:pPr>
         <w:pStyle w:val="BodyText"/>
-        <w:jc w:val="both"/>
+        <w:keepNext/>
       </w:pPr>
       <w:r>
         <w:rPr>
@@ -310,8 +306,32 @@
     </w:p>
     <w:p>
       <w:pPr>
+        <w:pStyle w:val="ImageCaption"/>
+      </w:pPr>
+      <w:r>
+        <w:t xml:space="preserve">Figure </w:t>
+      </w:r>
+      <w:fldSimple w:instr=" SEQ Figure \* ARABIC ">
+        <w:r>
+          <w:rPr>
+            <w:noProof/>
+          </w:rPr>
+          <w:t>1</w:t>
+        </w:r>
+      </w:fldSimple>
+      <w:r>
+        <w:t>:</w:t>
+      </w:r>
+      <w:r>
+        <w:t xml:space="preserve"> This is a captio</w:t>
+      </w:r>
+      <w:r>
+        <w:t>n</w:t>
+      </w:r>
+    </w:p>
+    <w:p>
+      <w:pPr>
         <w:pStyle w:val="BodyText"/>
-        <w:jc w:val="both"/>
       </w:pPr>
       <w:r>
         <w:t xml:space="preserve">Note that the </w:t>
@@ -326,6 +346,626 @@
         <w:t xml:space="preserve"> parameter was added to the code chunk to prevent printing of the R code that generated the plot.</w:t>
       </w:r>
       <w:bookmarkEnd w:id="1"/>
+    </w:p>
+    <w:p>
+      <w:pPr>
+        <w:pStyle w:val="Caption"/>
+        <w:keepNext/>
+      </w:pPr>
+      <w:r>
+        <w:lastRenderedPageBreak/>
+        <w:t xml:space="preserve">Table </w:t>
+      </w:r>
+      <w:r>
+        <w:fldChar w:fldCharType="begin"/>
+      </w:r>
+      <w:r>
+        <w:instrText xml:space="preserve"> SEQ Table \* ARABIC </w:instrText>
+      </w:r>
+      <w:r>
+        <w:fldChar w:fldCharType="separate"/>
+      </w:r>
+      <w:r>
+        <w:rPr>
+          <w:noProof/>
+        </w:rPr>
+        <w:t>1</w:t>
+      </w:r>
+      <w:r>
+        <w:rPr>
+          <w:noProof/>
+        </w:rPr>
+        <w:fldChar w:fldCharType="end"/>
+      </w:r>
+      <w:r>
+        <w:t>:this s a caption</w:t>
+      </w:r>
+    </w:p>
+    <w:tbl>
+      <w:tblPr>
+        <w:tblStyle w:val="Table"/>
+        <w:tblW w:w="5000" w:type="pct"/>
+        <w:tblLook w:val="0020" w:firstRow="1" w:lastRow="0" w:firstColumn="0" w:lastColumn="0" w:noHBand="0" w:noVBand="0"/>
+      </w:tblPr>
+      <w:tblGrid>
+        <w:gridCol w:w="1908"/>
+        <w:gridCol w:w="1402"/>
+        <w:gridCol w:w="1447"/>
+        <w:gridCol w:w="1279"/>
+        <w:gridCol w:w="1279"/>
+        <w:gridCol w:w="2045"/>
+      </w:tblGrid>
+      <w:tr>
+        <w:trPr>
+          <w:cnfStyle w:val="100000000000" w:firstRow="1" w:lastRow="0" w:firstColumn="0" w:lastColumn="0" w:oddVBand="0" w:evenVBand="0" w:oddHBand="0" w:evenHBand="0" w:firstRowFirstColumn="0" w:firstRowLastColumn="0" w:lastRowFirstColumn="0" w:lastRowLastColumn="0"/>
+        </w:trPr>
+        <w:tc>
+          <w:tcPr>
+            <w:tcW w:w="0" w:type="auto"/>
+          </w:tcPr>
+          <w:p>
+            <w:pPr>
+              <w:pStyle w:val="Compact"/>
+            </w:pPr>
+            <w:r>
+              <w:t>MED4</w:t>
+            </w:r>
+          </w:p>
+        </w:tc>
+        <w:tc>
+          <w:tcPr>
+            <w:tcW w:w="0" w:type="auto"/>
+          </w:tcPr>
+          <w:p>
+            <w:pPr>
+              <w:pStyle w:val="Compact"/>
+            </w:pPr>
+            <w:r>
+              <w:t>2.5</w:t>
+            </w:r>
+          </w:p>
+        </w:tc>
+        <w:tc>
+          <w:tcPr>
+            <w:tcW w:w="0" w:type="auto"/>
+          </w:tcPr>
+          <w:p>
+            <w:pPr>
+              <w:pStyle w:val="Compact"/>
+            </w:pPr>
+            <w:r>
+              <w:t>0.00</w:t>
+            </w:r>
+          </w:p>
+        </w:tc>
+        <w:tc>
+          <w:tcPr>
+            <w:tcW w:w="0" w:type="auto"/>
+          </w:tcPr>
+          <w:p>
+            <w:pPr>
+              <w:pStyle w:val="Compact"/>
+              <w:ind w:firstLine="0"/>
+            </w:pPr>
+            <w:r>
+              <w:t>All tested</w:t>
+            </w:r>
+          </w:p>
+        </w:tc>
+        <w:tc>
+          <w:tcPr>
+            <w:tcW w:w="0" w:type="auto"/>
+          </w:tcPr>
+          <w:p>
+            <w:pPr>
+              <w:pStyle w:val="Compact"/>
+              <w:ind w:firstLine="0"/>
+            </w:pPr>
+            <w:r>
+              <w:t>All tested</w:t>
+            </w:r>
+          </w:p>
+        </w:tc>
+        <w:tc>
+          <w:tcPr>
+            <w:tcW w:w="0" w:type="auto"/>
+          </w:tcPr>
+          <w:p>
+            <w:pPr>
+              <w:pStyle w:val="Compact"/>
+              <w:ind w:firstLine="0"/>
+            </w:pPr>
+            <w:r>
+              <w:t>All tested</w:t>
+            </w:r>
+          </w:p>
+        </w:tc>
+      </w:tr>
+      <w:tr>
+        <w:tc>
+          <w:tcPr>
+            <w:tcW w:w="0" w:type="auto"/>
+          </w:tcPr>
+          <w:p>
+            <w:pPr>
+              <w:pStyle w:val="Compact"/>
+            </w:pPr>
+            <w:r>
+              <w:t>SS120</w:t>
+            </w:r>
+          </w:p>
+        </w:tc>
+        <w:tc>
+          <w:tcPr>
+            <w:tcW w:w="0" w:type="auto"/>
+          </w:tcPr>
+          <w:p>
+            <w:pPr>
+              <w:pStyle w:val="Compact"/>
+            </w:pPr>
+            <w:r>
+              <w:t>250</w:t>
+            </w:r>
+          </w:p>
+        </w:tc>
+        <w:tc>
+          <w:tcPr>
+            <w:tcW w:w="0" w:type="auto"/>
+          </w:tcPr>
+          <w:p>
+            <w:pPr>
+              <w:pStyle w:val="Compact"/>
+            </w:pPr>
+            <w:r>
+              <w:t>0.50</w:t>
+            </w:r>
+          </w:p>
+        </w:tc>
+        <w:tc>
+          <w:tcPr>
+            <w:tcW w:w="0" w:type="auto"/>
+          </w:tcPr>
+          <w:p>
+            <w:pPr>
+              <w:pStyle w:val="Compact"/>
+            </w:pPr>
+            <w:r>
+              <w:t>16</w:t>
+            </w:r>
+          </w:p>
+        </w:tc>
+        <w:tc>
+          <w:tcPr>
+            <w:tcW w:w="0" w:type="auto"/>
+          </w:tcPr>
+          <w:p>
+            <w:pPr>
+              <w:pStyle w:val="Compact"/>
+            </w:pPr>
+            <w:r>
+              <w:t>90</w:t>
+            </w:r>
+          </w:p>
+        </w:tc>
+        <w:tc>
+          <w:tcPr>
+            <w:tcW w:w="0" w:type="auto"/>
+          </w:tcPr>
+          <w:p>
+            <w:pPr>
+              <w:pStyle w:val="Compact"/>
+            </w:pPr>
+            <w:r>
+              <w:t>White LED</w:t>
+            </w:r>
+          </w:p>
+        </w:tc>
+      </w:tr>
+      <w:tr>
+        <w:tc>
+          <w:tcPr>
+            <w:tcW w:w="0" w:type="auto"/>
+          </w:tcPr>
+          <w:p>
+            <w:pPr>
+              <w:pStyle w:val="Compact"/>
+            </w:pPr>
+            <w:r>
+              <w:t>SS120</w:t>
+            </w:r>
+          </w:p>
+        </w:tc>
+        <w:tc>
+          <w:tcPr>
+            <w:tcW w:w="0" w:type="auto"/>
+          </w:tcPr>
+          <w:p>
+            <w:pPr>
+              <w:pStyle w:val="Compact"/>
+            </w:pPr>
+            <w:r>
+              <w:t>25</w:t>
+            </w:r>
+          </w:p>
+        </w:tc>
+        <w:tc>
+          <w:tcPr>
+            <w:tcW w:w="0" w:type="auto"/>
+          </w:tcPr>
+          <w:p>
+            <w:pPr>
+              <w:pStyle w:val="Compact"/>
+            </w:pPr>
+            <w:r>
+              <w:t>0.45</w:t>
+            </w:r>
+          </w:p>
+        </w:tc>
+        <w:tc>
+          <w:tcPr>
+            <w:tcW w:w="0" w:type="auto"/>
+          </w:tcPr>
+          <w:p>
+            <w:pPr>
+              <w:pStyle w:val="Compact"/>
+            </w:pPr>
+            <w:r>
+              <w:t>8</w:t>
+            </w:r>
+          </w:p>
+        </w:tc>
+        <w:tc>
+          <w:tcPr>
+            <w:tcW w:w="0" w:type="auto"/>
+          </w:tcPr>
+          <w:p>
+            <w:pPr>
+              <w:pStyle w:val="Compact"/>
+            </w:pPr>
+            <w:r>
+              <w:t>90</w:t>
+            </w:r>
+          </w:p>
+        </w:tc>
+        <w:tc>
+          <w:tcPr>
+            <w:tcW w:w="0" w:type="auto"/>
+          </w:tcPr>
+          <w:p>
+            <w:pPr>
+              <w:pStyle w:val="Compact"/>
+            </w:pPr>
+            <w:r>
+              <w:t>450</w:t>
+            </w:r>
+          </w:p>
+        </w:tc>
+      </w:tr>
+      <w:tr>
+        <w:tc>
+          <w:tcPr>
+            <w:tcW w:w="0" w:type="auto"/>
+          </w:tcPr>
+          <w:p>
+            <w:pPr>
+              <w:pStyle w:val="Compact"/>
+            </w:pPr>
+            <w:r>
+              <w:t>SS120</w:t>
+            </w:r>
+          </w:p>
+        </w:tc>
+        <w:tc>
+          <w:tcPr>
+            <w:tcW w:w="0" w:type="auto"/>
+          </w:tcPr>
+          <w:p>
+            <w:pPr>
+              <w:pStyle w:val="Compact"/>
+            </w:pPr>
+            <w:r>
+              <w:t>2.5</w:t>
+            </w:r>
+          </w:p>
+        </w:tc>
+        <w:tc>
+          <w:tcPr>
+            <w:tcW w:w="0" w:type="auto"/>
+          </w:tcPr>
+          <w:p>
+            <w:pPr>
+              <w:pStyle w:val="Compact"/>
+            </w:pPr>
+            <w:r>
+              <w:t>0.15</w:t>
+            </w:r>
+          </w:p>
+        </w:tc>
+        <w:tc>
+          <w:tcPr>
+            <w:tcW w:w="0" w:type="auto"/>
+          </w:tcPr>
+          <w:p>
+            <w:pPr>
+              <w:pStyle w:val="Compact"/>
+            </w:pPr>
+            <w:r>
+              <w:t>12</w:t>
+            </w:r>
+          </w:p>
+        </w:tc>
+        <w:tc>
+          <w:tcPr>
+            <w:tcW w:w="0" w:type="auto"/>
+          </w:tcPr>
+          <w:p>
+            <w:pPr>
+              <w:pStyle w:val="Compact"/>
+            </w:pPr>
+            <w:r>
+              <w:t>30</w:t>
+            </w:r>
+          </w:p>
+        </w:tc>
+        <w:tc>
+          <w:tcPr>
+            <w:tcW w:w="0" w:type="auto"/>
+          </w:tcPr>
+          <w:p>
+            <w:pPr>
+              <w:pStyle w:val="Compact"/>
+            </w:pPr>
+            <w:r>
+              <w:t>660</w:t>
+            </w:r>
+          </w:p>
+        </w:tc>
+      </w:tr>
+      <w:tr>
+        <w:tc>
+          <w:tcPr>
+            <w:tcW w:w="0" w:type="auto"/>
+          </w:tcPr>
+          <w:p>
+            <w:pPr>
+              <w:pStyle w:val="Compact"/>
+            </w:pPr>
+            <w:r>
+              <w:t>MIT9313</w:t>
+            </w:r>
+          </w:p>
+        </w:tc>
+        <w:tc>
+          <w:tcPr>
+            <w:tcW w:w="0" w:type="auto"/>
+          </w:tcPr>
+          <w:p>
+            <w:pPr>
+              <w:pStyle w:val="Compact"/>
+            </w:pPr>
+            <w:r>
+              <w:t>250</w:t>
+            </w:r>
+          </w:p>
+        </w:tc>
+        <w:tc>
+          <w:tcPr>
+            <w:tcW w:w="0" w:type="auto"/>
+          </w:tcPr>
+          <w:p>
+            <w:pPr>
+              <w:pStyle w:val="Compact"/>
+            </w:pPr>
+            <w:r>
+              <w:t>0.54</w:t>
+            </w:r>
+          </w:p>
+        </w:tc>
+        <w:tc>
+          <w:tcPr>
+            <w:tcW w:w="0" w:type="auto"/>
+          </w:tcPr>
+          <w:p>
+            <w:pPr>
+              <w:pStyle w:val="Compact"/>
+            </w:pPr>
+            <w:r>
+              <w:t>16</w:t>
+            </w:r>
+          </w:p>
+        </w:tc>
+        <w:tc>
+          <w:tcPr>
+            <w:tcW w:w="0" w:type="auto"/>
+          </w:tcPr>
+          <w:p>
+            <w:pPr>
+              <w:pStyle w:val="Compact"/>
+            </w:pPr>
+            <w:r>
+              <w:t>30</w:t>
+            </w:r>
+          </w:p>
+        </w:tc>
+        <w:tc>
+          <w:tcPr>
+            <w:tcW w:w="0" w:type="auto"/>
+          </w:tcPr>
+          <w:p>
+            <w:pPr>
+              <w:pStyle w:val="Compact"/>
+            </w:pPr>
+            <w:r>
+              <w:t>450</w:t>
+            </w:r>
+          </w:p>
+        </w:tc>
+      </w:tr>
+      <w:tr>
+        <w:tc>
+          <w:tcPr>
+            <w:tcW w:w="0" w:type="auto"/>
+          </w:tcPr>
+          <w:p>
+            <w:pPr>
+              <w:pStyle w:val="Compact"/>
+            </w:pPr>
+            <w:r>
+              <w:t>MIT9313</w:t>
+            </w:r>
+          </w:p>
+        </w:tc>
+        <w:tc>
+          <w:tcPr>
+            <w:tcW w:w="0" w:type="auto"/>
+          </w:tcPr>
+          <w:p>
+            <w:pPr>
+              <w:pStyle w:val="Compact"/>
+            </w:pPr>
+            <w:r>
+              <w:t>25</w:t>
+            </w:r>
+          </w:p>
+        </w:tc>
+        <w:tc>
+          <w:tcPr>
+            <w:tcW w:w="0" w:type="auto"/>
+          </w:tcPr>
+          <w:p>
+            <w:pPr>
+              <w:pStyle w:val="Compact"/>
+            </w:pPr>
+            <w:r>
+              <w:t>1.01</w:t>
+            </w:r>
+          </w:p>
+        </w:tc>
+        <w:tc>
+          <w:tcPr>
+            <w:tcW w:w="0" w:type="auto"/>
+          </w:tcPr>
+          <w:p>
+            <w:pPr>
+              <w:pStyle w:val="Compact"/>
+            </w:pPr>
+            <w:r>
+              <w:t>16</w:t>
+            </w:r>
+          </w:p>
+        </w:tc>
+        <w:tc>
+          <w:tcPr>
+            <w:tcW w:w="0" w:type="auto"/>
+          </w:tcPr>
+          <w:p>
+            <w:pPr>
+              <w:pStyle w:val="Compact"/>
+            </w:pPr>
+            <w:r>
+              <w:t>90</w:t>
+            </w:r>
+          </w:p>
+        </w:tc>
+        <w:tc>
+          <w:tcPr>
+            <w:tcW w:w="0" w:type="auto"/>
+          </w:tcPr>
+          <w:p>
+            <w:pPr>
+              <w:pStyle w:val="Compact"/>
+            </w:pPr>
+            <w:r>
+              <w:t>White LED</w:t>
+            </w:r>
+          </w:p>
+        </w:tc>
+      </w:tr>
+      <w:tr>
+        <w:tc>
+          <w:tcPr>
+            <w:tcW w:w="0" w:type="auto"/>
+          </w:tcPr>
+          <w:p>
+            <w:pPr>
+              <w:pStyle w:val="Compact"/>
+            </w:pPr>
+            <w:r>
+              <w:t>MIT9313</w:t>
+            </w:r>
+          </w:p>
+        </w:tc>
+        <w:tc>
+          <w:tcPr>
+            <w:tcW w:w="0" w:type="auto"/>
+          </w:tcPr>
+          <w:p>
+            <w:pPr>
+              <w:pStyle w:val="Compact"/>
+            </w:pPr>
+            <w:r>
+              <w:t>2.5</w:t>
+            </w:r>
+          </w:p>
+        </w:tc>
+        <w:tc>
+          <w:tcPr>
+            <w:tcW w:w="0" w:type="auto"/>
+          </w:tcPr>
+          <w:p>
+            <w:pPr>
+              <w:pStyle w:val="Compact"/>
+            </w:pPr>
+            <w:r>
+              <w:t>0.45</w:t>
+            </w:r>
+          </w:p>
+        </w:tc>
+        <w:tc>
+          <w:tcPr>
+            <w:tcW w:w="0" w:type="auto"/>
+          </w:tcPr>
+          <w:p>
+            <w:pPr>
+              <w:pStyle w:val="Compact"/>
+            </w:pPr>
+            <w:r>
+              <w:t>12</w:t>
+            </w:r>
+          </w:p>
+        </w:tc>
+        <w:tc>
+          <w:tcPr>
+            <w:tcW w:w="0" w:type="auto"/>
+          </w:tcPr>
+          <w:p>
+            <w:pPr>
+              <w:pStyle w:val="Compact"/>
+            </w:pPr>
+            <w:r>
+              <w:t>90</w:t>
+            </w:r>
+          </w:p>
+        </w:tc>
+        <w:tc>
+          <w:tcPr>
+            <w:tcW w:w="0" w:type="auto"/>
+          </w:tcPr>
+          <w:p>
+            <w:pPr>
+              <w:pStyle w:val="Compact"/>
+            </w:pPr>
+            <w:r>
+              <w:t>450</w:t>
+            </w:r>
+          </w:p>
+        </w:tc>
+      </w:tr>
+    </w:tbl>
+    <w:p>
+      <w:pPr>
+        <w:pStyle w:val="BodyText"/>
+      </w:pPr>
     </w:p>
     <w:sectPr>
       <w:headerReference w:type="default" r:id="rId10"/>
@@ -525,6 +1165,191 @@
 <file path=word/numbering.xml><?xml version="1.0" encoding="utf-8"?>
 <w:numbering xmlns:wpc="http://schemas.microsoft.com/office/word/2010/wordprocessingCanvas" xmlns:cx="http://schemas.microsoft.com/office/drawing/2014/chartex" xmlns:cx1="http://schemas.microsoft.com/office/drawing/2015/9/8/chartex" xmlns:cx2="http://schemas.microsoft.com/office/drawing/2015/10/21/chartex" xmlns:cx3="http://schemas.microsoft.com/office/drawing/2016/5/9/chartex" xmlns:cx4="http://schemas.microsoft.com/office/drawing/2016/5/10/chartex" xmlns:cx5="http://schemas.microsoft.com/office/drawing/2016/5/11/chartex" xmlns:cx6="http://schemas.microsoft.com/office/drawing/2016/5/12/chartex" xmlns:cx7="http://schemas.microsoft.com/office/drawing/2016/5/13/chartex" xmlns:cx8="http://schemas.microsoft.com/office/drawing/2016/5/14/chartex" xmlns:mc="http://schemas.openxmlformats.org/markup-compatibility/2006" xmlns:aink="http://schemas.microsoft.com/office/drawing/2016/ink" xmlns:am3d="http://schemas.microsoft.com/office/drawing/2017/model3d" xmlns:o="urn:schemas-microsoft-com:office:office" xmlns:r="http://schemas.openxmlformats.org/officeDocument/2006/relationships" xmlns:m="http://schemas.openxmlformats.org/officeDocument/2006/math" xmlns:v="urn:schemas-microsoft-com:vml" xmlns:wp14="http://schemas.microsoft.com/office/word/2010/wordprocessingDrawing" xmlns:wp="http://schemas.openxmlformats.org/drawingml/2006/wordprocessingDrawing" xmlns:w10="urn:schemas-microsoft-com:office:word" xmlns:w="http://schemas.openxmlformats.org/wordprocessingml/2006/main" xmlns:w14="http://schemas.microsoft.com/office/word/2010/wordml" xmlns:w15="http://schemas.microsoft.com/office/word/2012/wordml" xmlns:w16cex="http://schemas.microsoft.com/office/word/2018/wordml/cex" xmlns:w16cid="http://schemas.microsoft.com/office/word/2016/wordml/cid" xmlns:w16="http://schemas.microsoft.com/office/word/2018/wordml" xmlns:w16sdtdh="http://schemas.microsoft.com/office/word/2020/wordml/sdtdatahash" xmlns:w16se="http://schemas.microsoft.com/office/word/2015/wordml/symex" xmlns:wpg="http://schemas.microsoft.com/office/word/2010/wordprocessingGroup" xmlns:wpi="http://schemas.microsoft.com/office/word/2010/wordprocessingInk" xmlns:wne="http://schemas.microsoft.com/office/word/2006/wordml" xmlns:wps="http://schemas.microsoft.com/office/word/2010/wordprocessingShape" mc:Ignorable="w14 w15 w16se w16cid w16 w16cex w16sdtdh wp14">
   <w:abstractNum w:abstractNumId="0" w15:restartNumberingAfterBreak="0">
+    <w:nsid w:val="FFFFFF7C"/>
+    <w:multiLevelType w:val="singleLevel"/>
+    <w:tmpl w:val="1032B0B2"/>
+    <w:lvl w:ilvl="0">
+      <w:start w:val="1"/>
+      <w:numFmt w:val="decimal"/>
+      <w:lvlText w:val="%1."/>
+      <w:lvlJc w:val="left"/>
+      <w:pPr>
+        <w:tabs>
+          <w:tab w:val="num" w:pos="1492"/>
+        </w:tabs>
+        <w:ind w:left="1492" w:hanging="360"/>
+      </w:pPr>
+    </w:lvl>
+  </w:abstractNum>
+  <w:abstractNum w:abstractNumId="1" w15:restartNumberingAfterBreak="0">
+    <w:nsid w:val="FFFFFF7D"/>
+    <w:multiLevelType w:val="singleLevel"/>
+    <w:tmpl w:val="9C1079FA"/>
+    <w:lvl w:ilvl="0">
+      <w:start w:val="1"/>
+      <w:numFmt w:val="decimal"/>
+      <w:lvlText w:val="%1."/>
+      <w:lvlJc w:val="left"/>
+      <w:pPr>
+        <w:tabs>
+          <w:tab w:val="num" w:pos="1209"/>
+        </w:tabs>
+        <w:ind w:left="1209" w:hanging="360"/>
+      </w:pPr>
+    </w:lvl>
+  </w:abstractNum>
+  <w:abstractNum w:abstractNumId="2" w15:restartNumberingAfterBreak="0">
+    <w:nsid w:val="FFFFFF7E"/>
+    <w:multiLevelType w:val="singleLevel"/>
+    <w:tmpl w:val="CCDCB51C"/>
+    <w:lvl w:ilvl="0">
+      <w:start w:val="1"/>
+      <w:numFmt w:val="decimal"/>
+      <w:lvlText w:val="%1."/>
+      <w:lvlJc w:val="left"/>
+      <w:pPr>
+        <w:tabs>
+          <w:tab w:val="num" w:pos="926"/>
+        </w:tabs>
+        <w:ind w:left="926" w:hanging="360"/>
+      </w:pPr>
+    </w:lvl>
+  </w:abstractNum>
+  <w:abstractNum w:abstractNumId="3" w15:restartNumberingAfterBreak="0">
+    <w:nsid w:val="FFFFFF7F"/>
+    <w:multiLevelType w:val="singleLevel"/>
+    <w:tmpl w:val="35C4067A"/>
+    <w:lvl w:ilvl="0">
+      <w:start w:val="1"/>
+      <w:numFmt w:val="decimal"/>
+      <w:lvlText w:val="%1."/>
+      <w:lvlJc w:val="left"/>
+      <w:pPr>
+        <w:tabs>
+          <w:tab w:val="num" w:pos="643"/>
+        </w:tabs>
+        <w:ind w:left="643" w:hanging="360"/>
+      </w:pPr>
+    </w:lvl>
+  </w:abstractNum>
+  <w:abstractNum w:abstractNumId="4" w15:restartNumberingAfterBreak="0">
+    <w:nsid w:val="FFFFFF80"/>
+    <w:multiLevelType w:val="singleLevel"/>
+    <w:tmpl w:val="360A6BB2"/>
+    <w:lvl w:ilvl="0">
+      <w:start w:val="1"/>
+      <w:numFmt w:val="bullet"/>
+      <w:lvlText w:val=""/>
+      <w:lvlJc w:val="left"/>
+      <w:pPr>
+        <w:tabs>
+          <w:tab w:val="num" w:pos="1492"/>
+        </w:tabs>
+        <w:ind w:left="1492" w:hanging="360"/>
+      </w:pPr>
+      <w:rPr>
+        <w:rFonts w:ascii="Symbol" w:hAnsi="Symbol" w:hint="default"/>
+      </w:rPr>
+    </w:lvl>
+  </w:abstractNum>
+  <w:abstractNum w:abstractNumId="5" w15:restartNumberingAfterBreak="0">
+    <w:nsid w:val="FFFFFF81"/>
+    <w:multiLevelType w:val="singleLevel"/>
+    <w:tmpl w:val="9D08C1FA"/>
+    <w:lvl w:ilvl="0">
+      <w:start w:val="1"/>
+      <w:numFmt w:val="bullet"/>
+      <w:lvlText w:val=""/>
+      <w:lvlJc w:val="left"/>
+      <w:pPr>
+        <w:tabs>
+          <w:tab w:val="num" w:pos="1209"/>
+        </w:tabs>
+        <w:ind w:left="1209" w:hanging="360"/>
+      </w:pPr>
+      <w:rPr>
+        <w:rFonts w:ascii="Symbol" w:hAnsi="Symbol" w:hint="default"/>
+      </w:rPr>
+    </w:lvl>
+  </w:abstractNum>
+  <w:abstractNum w:abstractNumId="6" w15:restartNumberingAfterBreak="0">
+    <w:nsid w:val="FFFFFF82"/>
+    <w:multiLevelType w:val="singleLevel"/>
+    <w:tmpl w:val="64860106"/>
+    <w:lvl w:ilvl="0">
+      <w:start w:val="1"/>
+      <w:numFmt w:val="bullet"/>
+      <w:lvlText w:val=""/>
+      <w:lvlJc w:val="left"/>
+      <w:pPr>
+        <w:tabs>
+          <w:tab w:val="num" w:pos="926"/>
+        </w:tabs>
+        <w:ind w:left="926" w:hanging="360"/>
+      </w:pPr>
+      <w:rPr>
+        <w:rFonts w:ascii="Symbol" w:hAnsi="Symbol" w:hint="default"/>
+      </w:rPr>
+    </w:lvl>
+  </w:abstractNum>
+  <w:abstractNum w:abstractNumId="7" w15:restartNumberingAfterBreak="0">
+    <w:nsid w:val="FFFFFF83"/>
+    <w:multiLevelType w:val="singleLevel"/>
+    <w:tmpl w:val="EA2C37C8"/>
+    <w:lvl w:ilvl="0">
+      <w:start w:val="1"/>
+      <w:numFmt w:val="bullet"/>
+      <w:lvlText w:val=""/>
+      <w:lvlJc w:val="left"/>
+      <w:pPr>
+        <w:tabs>
+          <w:tab w:val="num" w:pos="643"/>
+        </w:tabs>
+        <w:ind w:left="643" w:hanging="360"/>
+      </w:pPr>
+      <w:rPr>
+        <w:rFonts w:ascii="Symbol" w:hAnsi="Symbol" w:hint="default"/>
+      </w:rPr>
+    </w:lvl>
+  </w:abstractNum>
+  <w:abstractNum w:abstractNumId="8" w15:restartNumberingAfterBreak="0">
+    <w:nsid w:val="FFFFFF88"/>
+    <w:multiLevelType w:val="singleLevel"/>
+    <w:tmpl w:val="2D22F986"/>
+    <w:lvl w:ilvl="0">
+      <w:start w:val="1"/>
+      <w:numFmt w:val="decimal"/>
+      <w:lvlText w:val="%1."/>
+      <w:lvlJc w:val="left"/>
+      <w:pPr>
+        <w:tabs>
+          <w:tab w:val="num" w:pos="360"/>
+        </w:tabs>
+        <w:ind w:left="360" w:hanging="360"/>
+      </w:pPr>
+    </w:lvl>
+  </w:abstractNum>
+  <w:abstractNum w:abstractNumId="9" w15:restartNumberingAfterBreak="0">
+    <w:nsid w:val="FFFFFF89"/>
+    <w:multiLevelType w:val="singleLevel"/>
+    <w:tmpl w:val="C27C993A"/>
+    <w:lvl w:ilvl="0">
+      <w:start w:val="1"/>
+      <w:numFmt w:val="bullet"/>
+      <w:lvlText w:val=""/>
+      <w:lvlJc w:val="left"/>
+      <w:pPr>
+        <w:tabs>
+          <w:tab w:val="num" w:pos="360"/>
+        </w:tabs>
+        <w:ind w:left="360" w:hanging="360"/>
+      </w:pPr>
+      <w:rPr>
+        <w:rFonts w:ascii="Symbol" w:hAnsi="Symbol" w:hint="default"/>
+      </w:rPr>
+    </w:lvl>
+  </w:abstractNum>
+  <w:abstractNum w:abstractNumId="10" w15:restartNumberingAfterBreak="0">
     <w:nsid w:val="0000A990"/>
     <w:multiLevelType w:val="multilevel"/>
     <w:tmpl w:val="74CE5CA4"/>
@@ -602,6 +1427,36 @@
     </w:lvl>
   </w:abstractNum>
   <w:num w:numId="1">
+    <w:abstractNumId w:val="10"/>
+  </w:num>
+  <w:num w:numId="2">
+    <w:abstractNumId w:val="9"/>
+  </w:num>
+  <w:num w:numId="3">
+    <w:abstractNumId w:val="7"/>
+  </w:num>
+  <w:num w:numId="4">
+    <w:abstractNumId w:val="6"/>
+  </w:num>
+  <w:num w:numId="5">
+    <w:abstractNumId w:val="5"/>
+  </w:num>
+  <w:num w:numId="6">
+    <w:abstractNumId w:val="4"/>
+  </w:num>
+  <w:num w:numId="7">
+    <w:abstractNumId w:val="8"/>
+  </w:num>
+  <w:num w:numId="8">
+    <w:abstractNumId w:val="3"/>
+  </w:num>
+  <w:num w:numId="9">
+    <w:abstractNumId w:val="2"/>
+  </w:num>
+  <w:num w:numId="10">
+    <w:abstractNumId w:val="1"/>
+  </w:num>
+  <w:num w:numId="11">
     <w:abstractNumId w:val="0"/>
   </w:num>
 </w:numbering>
@@ -1170,11 +2025,13 @@
   <w:style w:type="paragraph" w:styleId="BodyText">
     <w:name w:val="Body Text"/>
     <w:basedOn w:val="Normal"/>
+    <w:link w:val="BodyTextChar"/>
     <w:qFormat/>
-    <w:rsid w:val="00905928"/>
+    <w:rsid w:val="00D700F6"/>
     <w:pPr>
       <w:spacing w:before="300" w:after="300" w:line="480" w:lineRule="auto"/>
       <w:ind w:firstLine="720"/>
+      <w:jc w:val="both"/>
     </w:pPr>
   </w:style>
   <w:style w:type="paragraph" w:customStyle="1" w:styleId="FirstParagraph">
@@ -1182,14 +2039,20 @@
     <w:basedOn w:val="BodyText"/>
     <w:next w:val="BodyText"/>
     <w:qFormat/>
+    <w:rsid w:val="00D700F6"/>
   </w:style>
   <w:style w:type="paragraph" w:customStyle="1" w:styleId="Compact">
     <w:name w:val="Compact"/>
     <w:basedOn w:val="BodyText"/>
     <w:qFormat/>
+    <w:rsid w:val="00A84654"/>
     <w:pPr>
-      <w:spacing w:before="36" w:after="36"/>
+      <w:spacing w:before="36" w:after="36" w:line="240" w:lineRule="auto"/>
+      <w:jc w:val="left"/>
     </w:pPr>
+    <w:rPr>
+      <w:sz w:val="20"/>
+    </w:rPr>
   </w:style>
   <w:style w:type="paragraph" w:styleId="Title">
     <w:name w:val="Title"/>
@@ -1333,12 +2196,10 @@
     <w:name w:val="caption"/>
     <w:basedOn w:val="Normal"/>
     <w:link w:val="CaptionChar"/>
+    <w:rsid w:val="00417B46"/>
     <w:pPr>
       <w:spacing w:after="120"/>
     </w:pPr>
-    <w:rPr>
-      <w:i/>
-    </w:rPr>
   </w:style>
   <w:style w:type="paragraph" w:customStyle="1" w:styleId="TableCaption">
     <w:name w:val="Table Caption"/>
@@ -1350,6 +2211,10 @@
   <w:style w:type="paragraph" w:customStyle="1" w:styleId="ImageCaption">
     <w:name w:val="Image Caption"/>
     <w:basedOn w:val="Caption"/>
+    <w:rsid w:val="00116CDF"/>
+    <w:pPr>
+      <w:jc w:val="both"/>
+    </w:pPr>
   </w:style>
   <w:style w:type="paragraph" w:customStyle="1" w:styleId="Figure">
     <w:name w:val="Figure"/>
@@ -1366,6 +2231,7 @@
     <w:name w:val="Caption Char"/>
     <w:basedOn w:val="DefaultParagraphFont"/>
     <w:link w:val="Caption"/>
+    <w:rsid w:val="00417B46"/>
   </w:style>
   <w:style w:type="character" w:customStyle="1" w:styleId="VerbatimChar">
     <w:name w:val="Verbatim Char"/>
@@ -1796,6 +2662,12 @@
     <w:link w:val="Header"/>
     <w:uiPriority w:val="99"/>
     <w:rsid w:val="00AD3350"/>
+  </w:style>
+  <w:style w:type="character" w:customStyle="1" w:styleId="BodyTextChar">
+    <w:name w:val="Body Text Char"/>
+    <w:basedOn w:val="DefaultParagraphFont"/>
+    <w:link w:val="BodyText"/>
+    <w:rsid w:val="00D700F6"/>
   </w:style>
 </w:styles>
 </file>

</xml_diff>